<commit_message>
update word bestand stap 2
</commit_message>
<xml_diff>
--- a/MLOPS examen opdracht 24.docx
+++ b/MLOPS examen opdracht 24.docx
@@ -5,19 +5,14 @@
     <w:p>
       <w:pPr>
         <w:pStyle w:val="Titel"/>
-        <w:rPr>
-          <w:lang w:val="nl-NL"/>
-        </w:rPr>
-      </w:pPr>
-      <w:r>
-        <w:rPr>
-          <w:lang w:val="nl-NL"/>
-        </w:rPr>
+      </w:pPr>
+      <w:r>
         <w:t>MLOPS examen opdracht 24-06-2023</w:t>
       </w:r>
     </w:p>
     <w:p>
       <w:pPr>
+        <w:pStyle w:val="Ondertitel"/>
         <w:rPr>
           <w:lang w:val="nl-NL"/>
         </w:rPr>
@@ -38,15 +33,16 @@
     </w:p>
     <w:p>
       <w:pPr>
-        <w:rPr>
-          <w:lang w:val="nl-NL"/>
-        </w:rPr>
-      </w:pPr>
-      <w:r>
-        <w:rPr>
-          <w:lang w:val="nl-NL"/>
-        </w:rPr>
-        <w:t>Stap 1:</w:t>
+        <w:pStyle w:val="Kop1"/>
+        <w:rPr>
+          <w:lang w:val="nl-NL"/>
+        </w:rPr>
+      </w:pPr>
+      <w:r>
+        <w:rPr>
+          <w:lang w:val="nl-NL"/>
+        </w:rPr>
+        <w:t>Stap 1</w:t>
       </w:r>
     </w:p>
     <w:p>
@@ -255,7 +251,7 @@
                     <pic:cNvPicPr/>
                   </pic:nvPicPr>
                   <pic:blipFill>
-                    <a:blip r:embed="rId4"/>
+                    <a:blip r:embed="rId5"/>
                     <a:stretch>
                       <a:fillRect/>
                     </a:stretch>
@@ -282,6 +278,537 @@
           <w:lang w:val="nl-NL"/>
         </w:rPr>
       </w:pPr>
+      <w:r>
+        <w:rPr>
+          <w:lang w:val="nl-NL"/>
+        </w:rPr>
+        <w:t>Containers draaien met nieuwe image namen</w:t>
+      </w:r>
+    </w:p>
+    <w:p>
+      <w:pPr>
+        <w:rPr>
+          <w:lang w:val="nl-NL"/>
+        </w:rPr>
+      </w:pPr>
+      <w:r>
+        <w:rPr>
+          <w:lang w:val="nl-NL"/>
+        </w:rPr>
+        <w:drawing>
+          <wp:inline distT="0" distB="0" distL="0" distR="0" wp14:anchorId="2BA7C2CF" wp14:editId="691F1A95">
+            <wp:extent cx="5760720" cy="757555"/>
+            <wp:effectExtent l="0" t="0" r="0" b="4445"/>
+            <wp:docPr id="1896505551" name="Afbeelding 1" descr="Afbeelding met tekst, Lettertype, schermopname, lijn&#10;&#10;Automatisch gegenereerde beschrijving"/>
+            <wp:cNvGraphicFramePr>
+              <a:graphicFrameLocks xmlns:a="http://schemas.openxmlformats.org/drawingml/2006/main" noChangeAspect="1"/>
+            </wp:cNvGraphicFramePr>
+            <a:graphic xmlns:a="http://schemas.openxmlformats.org/drawingml/2006/main">
+              <a:graphicData uri="http://schemas.openxmlformats.org/drawingml/2006/picture">
+                <pic:pic xmlns:pic="http://schemas.openxmlformats.org/drawingml/2006/picture">
+                  <pic:nvPicPr>
+                    <pic:cNvPr id="1896505551" name="Afbeelding 1" descr="Afbeelding met tekst, Lettertype, schermopname, lijn&#10;&#10;Automatisch gegenereerde beschrijving"/>
+                    <pic:cNvPicPr/>
+                  </pic:nvPicPr>
+                  <pic:blipFill>
+                    <a:blip r:embed="rId6"/>
+                    <a:stretch>
+                      <a:fillRect/>
+                    </a:stretch>
+                  </pic:blipFill>
+                  <pic:spPr>
+                    <a:xfrm>
+                      <a:off x="0" y="0"/>
+                      <a:ext cx="5760720" cy="757555"/>
+                    </a:xfrm>
+                    <a:prstGeom prst="rect">
+                      <a:avLst/>
+                    </a:prstGeom>
+                  </pic:spPr>
+                </pic:pic>
+              </a:graphicData>
+            </a:graphic>
+          </wp:inline>
+        </w:drawing>
+      </w:r>
+    </w:p>
+    <w:p>
+      <w:pPr>
+        <w:rPr>
+          <w:lang w:val="nl-NL"/>
+        </w:rPr>
+      </w:pPr>
+      <w:r>
+        <w:rPr>
+          <w:lang w:val="nl-NL"/>
+        </w:rPr>
+        <w:br w:type="page"/>
+      </w:r>
+    </w:p>
+    <w:p>
+      <w:pPr>
+        <w:pStyle w:val="Kop1"/>
+        <w:rPr>
+          <w:lang w:val="nl-NL"/>
+        </w:rPr>
+      </w:pPr>
+      <w:r>
+        <w:rPr>
+          <w:lang w:val="nl-NL"/>
+        </w:rPr>
+        <w:lastRenderedPageBreak/>
+        <w:t>Stap 2</w:t>
+      </w:r>
+    </w:p>
+    <w:p>
+      <w:pPr>
+        <w:rPr>
+          <w:lang w:val="nl-NL"/>
+        </w:rPr>
+      </w:pPr>
+    </w:p>
+    <w:p>
+      <w:pPr>
+        <w:rPr>
+          <w:lang w:val="nl-NL"/>
+        </w:rPr>
+      </w:pPr>
+      <w:r>
+        <w:rPr>
+          <w:lang w:val="nl-NL"/>
+        </w:rPr>
+        <w:t xml:space="preserve">Voor stap 2 heb ik een </w:t>
+      </w:r>
+      <w:proofErr w:type="spellStart"/>
+      <w:r>
+        <w:rPr>
+          <w:lang w:val="nl-NL"/>
+        </w:rPr>
+        <w:t>premade</w:t>
+      </w:r>
+      <w:proofErr w:type="spellEnd"/>
+      <w:r>
+        <w:rPr>
+          <w:lang w:val="nl-NL"/>
+        </w:rPr>
+        <w:t xml:space="preserve"> workflow gevonden om Docker bestanden te pushen naar een </w:t>
+      </w:r>
+      <w:proofErr w:type="spellStart"/>
+      <w:r>
+        <w:rPr>
+          <w:lang w:val="nl-NL"/>
+        </w:rPr>
+        <w:t>registry</w:t>
+      </w:r>
+      <w:proofErr w:type="spellEnd"/>
+      <w:r>
+        <w:rPr>
+          <w:lang w:val="nl-NL"/>
+        </w:rPr>
+        <w:t>.</w:t>
+      </w:r>
+    </w:p>
+    <w:p>
+      <w:pPr>
+        <w:rPr>
+          <w:lang w:val="nl-NL"/>
+        </w:rPr>
+      </w:pPr>
+      <w:r>
+        <w:rPr>
+          <w:lang w:val="nl-NL"/>
+        </w:rPr>
+        <w:t xml:space="preserve">Omdat we gebruik maken van </w:t>
+      </w:r>
+      <w:proofErr w:type="spellStart"/>
+      <w:r>
+        <w:rPr>
+          <w:lang w:val="nl-NL"/>
+        </w:rPr>
+        <w:t>buildx</w:t>
+      </w:r>
+      <w:proofErr w:type="spellEnd"/>
+      <w:r>
+        <w:rPr>
+          <w:lang w:val="nl-NL"/>
+        </w:rPr>
+        <w:t xml:space="preserve"> moest ik volgende zaken aanpassen:</w:t>
+      </w:r>
+    </w:p>
+    <w:p>
+      <w:pPr>
+        <w:pStyle w:val="Lijstalinea"/>
+        <w:numPr>
+          <w:ilvl w:val="0"/>
+          <w:numId w:val="1"/>
+        </w:numPr>
+        <w:rPr>
+          <w:lang w:val="nl-NL"/>
+        </w:rPr>
+      </w:pPr>
+      <w:r>
+        <w:rPr>
+          <w:lang w:val="nl-NL"/>
+        </w:rPr>
+        <w:t xml:space="preserve">Namen van </w:t>
+      </w:r>
+      <w:proofErr w:type="spellStart"/>
+      <w:r>
+        <w:rPr>
+          <w:lang w:val="nl-NL"/>
+        </w:rPr>
+        <w:t>dockerfiles</w:t>
+      </w:r>
+      <w:proofErr w:type="spellEnd"/>
+      <w:r>
+        <w:rPr>
+          <w:lang w:val="nl-NL"/>
+        </w:rPr>
+        <w:t xml:space="preserve"> beide veranderen naar ‘</w:t>
+      </w:r>
+      <w:proofErr w:type="spellStart"/>
+      <w:r>
+        <w:rPr>
+          <w:lang w:val="nl-NL"/>
+        </w:rPr>
+        <w:t>Dockerfile</w:t>
+      </w:r>
+      <w:proofErr w:type="spellEnd"/>
+      <w:r>
+        <w:rPr>
+          <w:lang w:val="nl-NL"/>
+        </w:rPr>
+        <w:t>’</w:t>
+      </w:r>
+    </w:p>
+    <w:p>
+      <w:pPr>
+        <w:pStyle w:val="Lijstalinea"/>
+        <w:numPr>
+          <w:ilvl w:val="0"/>
+          <w:numId w:val="1"/>
+        </w:numPr>
+        <w:rPr>
+          <w:lang w:val="nl-NL"/>
+        </w:rPr>
+      </w:pPr>
+      <w:r>
+        <w:rPr>
+          <w:lang w:val="nl-NL"/>
+        </w:rPr>
+        <w:t xml:space="preserve">Context aanpassen naar de directory van de </w:t>
+      </w:r>
+      <w:proofErr w:type="spellStart"/>
+      <w:r>
+        <w:rPr>
+          <w:lang w:val="nl-NL"/>
+        </w:rPr>
+        <w:t>Dockerfile</w:t>
+      </w:r>
+      <w:proofErr w:type="spellEnd"/>
+    </w:p>
+    <w:p>
+      <w:pPr>
+        <w:pStyle w:val="Lijstalinea"/>
+        <w:numPr>
+          <w:ilvl w:val="0"/>
+          <w:numId w:val="1"/>
+        </w:numPr>
+        <w:rPr>
+          <w:lang w:val="nl-NL"/>
+        </w:rPr>
+      </w:pPr>
+      <w:r>
+        <w:rPr>
+          <w:lang w:val="nl-NL"/>
+        </w:rPr>
+        <w:t xml:space="preserve">De meta en </w:t>
+      </w:r>
+      <w:proofErr w:type="spellStart"/>
+      <w:r>
+        <w:rPr>
+          <w:lang w:val="nl-NL"/>
+        </w:rPr>
+        <w:t>build</w:t>
+      </w:r>
+      <w:proofErr w:type="spellEnd"/>
+      <w:r>
+        <w:rPr>
+          <w:lang w:val="nl-NL"/>
+        </w:rPr>
+        <w:t xml:space="preserve"> step kopiëren en aanpassen zodat de step geen twee keer voorkomt</w:t>
+      </w:r>
+    </w:p>
+    <w:p>
+      <w:pPr>
+        <w:rPr>
+          <w:lang w:val="nl-NL"/>
+        </w:rPr>
+      </w:pPr>
+      <w:r>
+        <w:rPr>
+          <w:lang w:val="nl-NL"/>
+        </w:rPr>
+        <w:t xml:space="preserve">Als </w:t>
+      </w:r>
+      <w:proofErr w:type="spellStart"/>
+      <w:r>
+        <w:rPr>
+          <w:lang w:val="nl-NL"/>
+        </w:rPr>
+        <w:t>registry</w:t>
+      </w:r>
+      <w:proofErr w:type="spellEnd"/>
+      <w:r>
+        <w:rPr>
+          <w:lang w:val="nl-NL"/>
+        </w:rPr>
+        <w:t xml:space="preserve"> heb ik ghcr.io gekozen:</w:t>
+      </w:r>
+    </w:p>
+    <w:p>
+      <w:pPr>
+        <w:rPr>
+          <w:lang w:val="nl-NL"/>
+        </w:rPr>
+      </w:pPr>
+      <w:r>
+        <w:rPr>
+          <w:lang w:val="nl-NL"/>
+        </w:rPr>
+        <w:drawing>
+          <wp:inline distT="0" distB="0" distL="0" distR="0" wp14:anchorId="59B9B01C" wp14:editId="43652836">
+            <wp:extent cx="5760720" cy="2306320"/>
+            <wp:effectExtent l="0" t="0" r="0" b="0"/>
+            <wp:docPr id="553221987" name="Afbeelding 1" descr="Afbeelding met tekst, Lettertype, software, nummer&#10;&#10;Automatisch gegenereerde beschrijving"/>
+            <wp:cNvGraphicFramePr>
+              <a:graphicFrameLocks xmlns:a="http://schemas.openxmlformats.org/drawingml/2006/main" noChangeAspect="1"/>
+            </wp:cNvGraphicFramePr>
+            <a:graphic xmlns:a="http://schemas.openxmlformats.org/drawingml/2006/main">
+              <a:graphicData uri="http://schemas.openxmlformats.org/drawingml/2006/picture">
+                <pic:pic xmlns:pic="http://schemas.openxmlformats.org/drawingml/2006/picture">
+                  <pic:nvPicPr>
+                    <pic:cNvPr id="553221987" name="Afbeelding 1" descr="Afbeelding met tekst, Lettertype, software, nummer&#10;&#10;Automatisch gegenereerde beschrijving"/>
+                    <pic:cNvPicPr/>
+                  </pic:nvPicPr>
+                  <pic:blipFill>
+                    <a:blip r:embed="rId7"/>
+                    <a:stretch>
+                      <a:fillRect/>
+                    </a:stretch>
+                  </pic:blipFill>
+                  <pic:spPr>
+                    <a:xfrm>
+                      <a:off x="0" y="0"/>
+                      <a:ext cx="5760720" cy="2306320"/>
+                    </a:xfrm>
+                    <a:prstGeom prst="rect">
+                      <a:avLst/>
+                    </a:prstGeom>
+                  </pic:spPr>
+                </pic:pic>
+              </a:graphicData>
+            </a:graphic>
+          </wp:inline>
+        </w:drawing>
+      </w:r>
+    </w:p>
+    <w:p>
+      <w:pPr>
+        <w:rPr>
+          <w:lang w:val="nl-NL"/>
+        </w:rPr>
+      </w:pPr>
+      <w:r>
+        <w:rPr>
+          <w:lang w:val="nl-NL"/>
+        </w:rPr>
+        <w:t xml:space="preserve">Sfeerbeelden van de </w:t>
+      </w:r>
+      <w:proofErr w:type="spellStart"/>
+      <w:r>
+        <w:rPr>
+          <w:lang w:val="nl-NL"/>
+        </w:rPr>
+        <w:t>commits</w:t>
+      </w:r>
+      <w:proofErr w:type="spellEnd"/>
+      <w:r>
+        <w:rPr>
+          <w:lang w:val="nl-NL"/>
+        </w:rPr>
+        <w:t xml:space="preserve"> voor actions:</w:t>
+      </w:r>
+    </w:p>
+    <w:p>
+      <w:pPr>
+        <w:rPr>
+          <w:lang w:val="nl-NL"/>
+        </w:rPr>
+      </w:pPr>
+      <w:r>
+        <w:rPr>
+          <w:lang w:val="nl-NL"/>
+        </w:rPr>
+        <w:drawing>
+          <wp:inline distT="0" distB="0" distL="0" distR="0" wp14:anchorId="11EC8DC9" wp14:editId="56647796">
+            <wp:extent cx="5760720" cy="2690495"/>
+            <wp:effectExtent l="0" t="0" r="0" b="0"/>
+            <wp:docPr id="812267172" name="Afbeelding 1" descr="Afbeelding met tekst, schermopname, nummer, Lettertype&#10;&#10;Automatisch gegenereerde beschrijving"/>
+            <wp:cNvGraphicFramePr>
+              <a:graphicFrameLocks xmlns:a="http://schemas.openxmlformats.org/drawingml/2006/main" noChangeAspect="1"/>
+            </wp:cNvGraphicFramePr>
+            <a:graphic xmlns:a="http://schemas.openxmlformats.org/drawingml/2006/main">
+              <a:graphicData uri="http://schemas.openxmlformats.org/drawingml/2006/picture">
+                <pic:pic xmlns:pic="http://schemas.openxmlformats.org/drawingml/2006/picture">
+                  <pic:nvPicPr>
+                    <pic:cNvPr id="812267172" name="Afbeelding 1" descr="Afbeelding met tekst, schermopname, nummer, Lettertype&#10;&#10;Automatisch gegenereerde beschrijving"/>
+                    <pic:cNvPicPr/>
+                  </pic:nvPicPr>
+                  <pic:blipFill>
+                    <a:blip r:embed="rId8"/>
+                    <a:stretch>
+                      <a:fillRect/>
+                    </a:stretch>
+                  </pic:blipFill>
+                  <pic:spPr>
+                    <a:xfrm>
+                      <a:off x="0" y="0"/>
+                      <a:ext cx="5760720" cy="2690495"/>
+                    </a:xfrm>
+                    <a:prstGeom prst="rect">
+                      <a:avLst/>
+                    </a:prstGeom>
+                  </pic:spPr>
+                </pic:pic>
+              </a:graphicData>
+            </a:graphic>
+          </wp:inline>
+        </w:drawing>
+      </w:r>
+    </w:p>
+    <w:p>
+      <w:pPr>
+        <w:rPr>
+          <w:lang w:val="nl-NL"/>
+        </w:rPr>
+      </w:pPr>
+      <w:r>
+        <w:rPr>
+          <w:lang w:val="nl-NL"/>
+        </w:rPr>
+        <w:lastRenderedPageBreak/>
+        <w:drawing>
+          <wp:inline distT="0" distB="0" distL="0" distR="0" wp14:anchorId="7565BC7C" wp14:editId="448E1EF1">
+            <wp:extent cx="5760720" cy="2371725"/>
+            <wp:effectExtent l="0" t="0" r="0" b="9525"/>
+            <wp:docPr id="1647270672" name="Afbeelding 1" descr="Afbeelding met tekst, Lettertype, schermopname&#10;&#10;Automatisch gegenereerde beschrijving"/>
+            <wp:cNvGraphicFramePr>
+              <a:graphicFrameLocks xmlns:a="http://schemas.openxmlformats.org/drawingml/2006/main" noChangeAspect="1"/>
+            </wp:cNvGraphicFramePr>
+            <a:graphic xmlns:a="http://schemas.openxmlformats.org/drawingml/2006/main">
+              <a:graphicData uri="http://schemas.openxmlformats.org/drawingml/2006/picture">
+                <pic:pic xmlns:pic="http://schemas.openxmlformats.org/drawingml/2006/picture">
+                  <pic:nvPicPr>
+                    <pic:cNvPr id="1647270672" name="Afbeelding 1" descr="Afbeelding met tekst, Lettertype, schermopname&#10;&#10;Automatisch gegenereerde beschrijving"/>
+                    <pic:cNvPicPr/>
+                  </pic:nvPicPr>
+                  <pic:blipFill>
+                    <a:blip r:embed="rId9"/>
+                    <a:stretch>
+                      <a:fillRect/>
+                    </a:stretch>
+                  </pic:blipFill>
+                  <pic:spPr>
+                    <a:xfrm>
+                      <a:off x="0" y="0"/>
+                      <a:ext cx="5760720" cy="2371725"/>
+                    </a:xfrm>
+                    <a:prstGeom prst="rect">
+                      <a:avLst/>
+                    </a:prstGeom>
+                  </pic:spPr>
+                </pic:pic>
+              </a:graphicData>
+            </a:graphic>
+          </wp:inline>
+        </w:drawing>
+      </w:r>
+    </w:p>
+    <w:p>
+      <w:pPr>
+        <w:rPr>
+          <w:lang w:val="nl-NL"/>
+        </w:rPr>
+      </w:pPr>
+      <w:r>
+        <w:rPr>
+          <w:lang w:val="nl-NL"/>
+        </w:rPr>
+        <w:drawing>
+          <wp:inline distT="0" distB="0" distL="0" distR="0" wp14:anchorId="6BECC85D" wp14:editId="1411B3A4">
+            <wp:extent cx="5760720" cy="3039745"/>
+            <wp:effectExtent l="0" t="0" r="0" b="8255"/>
+            <wp:docPr id="913590930" name="Afbeelding 1" descr="Afbeelding met tekst, software, Multimediasoftware, Computerpictogram&#10;&#10;Automatisch gegenereerde beschrijving"/>
+            <wp:cNvGraphicFramePr>
+              <a:graphicFrameLocks xmlns:a="http://schemas.openxmlformats.org/drawingml/2006/main" noChangeAspect="1"/>
+            </wp:cNvGraphicFramePr>
+            <a:graphic xmlns:a="http://schemas.openxmlformats.org/drawingml/2006/main">
+              <a:graphicData uri="http://schemas.openxmlformats.org/drawingml/2006/picture">
+                <pic:pic xmlns:pic="http://schemas.openxmlformats.org/drawingml/2006/picture">
+                  <pic:nvPicPr>
+                    <pic:cNvPr id="913590930" name="Afbeelding 1" descr="Afbeelding met tekst, software, Multimediasoftware, Computerpictogram&#10;&#10;Automatisch gegenereerde beschrijving"/>
+                    <pic:cNvPicPr/>
+                  </pic:nvPicPr>
+                  <pic:blipFill>
+                    <a:blip r:embed="rId10"/>
+                    <a:stretch>
+                      <a:fillRect/>
+                    </a:stretch>
+                  </pic:blipFill>
+                  <pic:spPr>
+                    <a:xfrm>
+                      <a:off x="0" y="0"/>
+                      <a:ext cx="5760720" cy="3039745"/>
+                    </a:xfrm>
+                    <a:prstGeom prst="rect">
+                      <a:avLst/>
+                    </a:prstGeom>
+                  </pic:spPr>
+                </pic:pic>
+              </a:graphicData>
+            </a:graphic>
+          </wp:inline>
+        </w:drawing>
+      </w:r>
+    </w:p>
+    <w:p>
+      <w:pPr>
+        <w:rPr>
+          <w:lang w:val="nl-NL"/>
+        </w:rPr>
+      </w:pPr>
+      <w:r>
+        <w:rPr>
+          <w:lang w:val="nl-NL"/>
+        </w:rPr>
+        <w:br w:type="page"/>
+      </w:r>
+    </w:p>
+    <w:p>
+      <w:pPr>
+        <w:pStyle w:val="Kop1"/>
+        <w:rPr>
+          <w:lang w:val="nl-NL"/>
+        </w:rPr>
+      </w:pPr>
+      <w:r>
+        <w:rPr>
+          <w:lang w:val="nl-NL"/>
+        </w:rPr>
+        <w:lastRenderedPageBreak/>
+        <w:t>Stap 3</w:t>
+      </w:r>
     </w:p>
     <w:p>
       <w:pPr>
@@ -298,6 +825,103 @@
     </w:sectPr>
   </w:body>
 </w:document>
+</file>
+
+<file path=word/numbering.xml><?xml version="1.0" encoding="utf-8"?>
+<w:numbering xmlns:wpc="http://schemas.microsoft.com/office/word/2010/wordprocessingCanvas" xmlns:cx="http://schemas.microsoft.com/office/drawing/2014/chartex" xmlns:cx1="http://schemas.microsoft.com/office/drawing/2015/9/8/chartex" xmlns:cx2="http://schemas.microsoft.com/office/drawing/2015/10/21/chartex" xmlns:cx3="http://schemas.microsoft.com/office/drawing/2016/5/9/chartex" xmlns:cx4="http://schemas.microsoft.com/office/drawing/2016/5/10/chartex" xmlns:cx5="http://schemas.microsoft.com/office/drawing/2016/5/11/chartex" xmlns:cx6="http://schemas.microsoft.com/office/drawing/2016/5/12/chartex" xmlns:cx7="http://schemas.microsoft.com/office/drawing/2016/5/13/chartex" xmlns:cx8="http://schemas.microsoft.com/office/drawing/2016/5/14/chartex" xmlns:mc="http://schemas.openxmlformats.org/markup-compatibility/2006" xmlns:aink="http://schemas.microsoft.com/office/drawing/2016/ink" xmlns:am3d="http://schemas.microsoft.com/office/drawing/2017/model3d" xmlns:o="urn:schemas-microsoft-com:office:office" xmlns:oel="http://schemas.microsoft.com/office/2019/extlst" xmlns:r="http://schemas.openxmlformats.org/officeDocument/2006/relationships" xmlns:m="http://schemas.openxmlformats.org/officeDocument/2006/math" xmlns:v="urn:schemas-microsoft-com:vml" xmlns:wp14="http://schemas.microsoft.com/office/word/2010/wordprocessingDrawing" xmlns:wp="http://schemas.openxmlformats.org/drawingml/2006/wordprocessingDrawing" xmlns:w10="urn:schemas-microsoft-com:office:word" xmlns:w="http://schemas.openxmlformats.org/wordprocessingml/2006/main" xmlns:w14="http://schemas.microsoft.com/office/word/2010/wordml" xmlns:w15="http://schemas.microsoft.com/office/word/2012/wordml" xmlns:w16cex="http://schemas.microsoft.com/office/word/2018/wordml/cex" xmlns:w16cid="http://schemas.microsoft.com/office/word/2016/wordml/cid" xmlns:w16="http://schemas.microsoft.com/office/word/2018/wordml" xmlns:w16sdtdh="http://schemas.microsoft.com/office/word/2020/wordml/sdtdatahash" xmlns:w16se="http://schemas.microsoft.com/office/word/2015/wordml/symex" xmlns:wpg="http://schemas.microsoft.com/office/word/2010/wordprocessingGroup" xmlns:wpi="http://schemas.microsoft.com/office/word/2010/wordprocessingInk" xmlns:wne="http://schemas.microsoft.com/office/word/2006/wordml" xmlns:wps="http://schemas.microsoft.com/office/word/2010/wordprocessingShape" mc:Ignorable="w14 w15 w16se w16cid w16 w16cex w16sdtdh wp14">
+  <w:abstractNum w:abstractNumId="0" w15:restartNumberingAfterBreak="0">
+    <w:nsid w:val="4FCC7E8C"/>
+    <w:multiLevelType w:val="hybridMultilevel"/>
+    <w:tmpl w:val="8F1A5D80"/>
+    <w:lvl w:ilvl="0" w:tplc="0813000F">
+      <w:start w:val="1"/>
+      <w:numFmt w:val="decimal"/>
+      <w:lvlText w:val="%1."/>
+      <w:lvlJc w:val="left"/>
+      <w:pPr>
+        <w:ind w:left="720" w:hanging="360"/>
+      </w:pPr>
+      <w:rPr>
+        <w:rFonts w:hint="default"/>
+      </w:rPr>
+    </w:lvl>
+    <w:lvl w:ilvl="1" w:tplc="08130019" w:tentative="1">
+      <w:start w:val="1"/>
+      <w:numFmt w:val="lowerLetter"/>
+      <w:lvlText w:val="%2."/>
+      <w:lvlJc w:val="left"/>
+      <w:pPr>
+        <w:ind w:left="1440" w:hanging="360"/>
+      </w:pPr>
+    </w:lvl>
+    <w:lvl w:ilvl="2" w:tplc="0813001B" w:tentative="1">
+      <w:start w:val="1"/>
+      <w:numFmt w:val="lowerRoman"/>
+      <w:lvlText w:val="%3."/>
+      <w:lvlJc w:val="right"/>
+      <w:pPr>
+        <w:ind w:left="2160" w:hanging="180"/>
+      </w:pPr>
+    </w:lvl>
+    <w:lvl w:ilvl="3" w:tplc="0813000F" w:tentative="1">
+      <w:start w:val="1"/>
+      <w:numFmt w:val="decimal"/>
+      <w:lvlText w:val="%4."/>
+      <w:lvlJc w:val="left"/>
+      <w:pPr>
+        <w:ind w:left="2880" w:hanging="360"/>
+      </w:pPr>
+    </w:lvl>
+    <w:lvl w:ilvl="4" w:tplc="08130019" w:tentative="1">
+      <w:start w:val="1"/>
+      <w:numFmt w:val="lowerLetter"/>
+      <w:lvlText w:val="%5."/>
+      <w:lvlJc w:val="left"/>
+      <w:pPr>
+        <w:ind w:left="3600" w:hanging="360"/>
+      </w:pPr>
+    </w:lvl>
+    <w:lvl w:ilvl="5" w:tplc="0813001B" w:tentative="1">
+      <w:start w:val="1"/>
+      <w:numFmt w:val="lowerRoman"/>
+      <w:lvlText w:val="%6."/>
+      <w:lvlJc w:val="right"/>
+      <w:pPr>
+        <w:ind w:left="4320" w:hanging="180"/>
+      </w:pPr>
+    </w:lvl>
+    <w:lvl w:ilvl="6" w:tplc="0813000F" w:tentative="1">
+      <w:start w:val="1"/>
+      <w:numFmt w:val="decimal"/>
+      <w:lvlText w:val="%7."/>
+      <w:lvlJc w:val="left"/>
+      <w:pPr>
+        <w:ind w:left="5040" w:hanging="360"/>
+      </w:pPr>
+    </w:lvl>
+    <w:lvl w:ilvl="7" w:tplc="08130019" w:tentative="1">
+      <w:start w:val="1"/>
+      <w:numFmt w:val="lowerLetter"/>
+      <w:lvlText w:val="%8."/>
+      <w:lvlJc w:val="left"/>
+      <w:pPr>
+        <w:ind w:left="5760" w:hanging="360"/>
+      </w:pPr>
+    </w:lvl>
+    <w:lvl w:ilvl="8" w:tplc="0813001B" w:tentative="1">
+      <w:start w:val="1"/>
+      <w:numFmt w:val="lowerRoman"/>
+      <w:lvlText w:val="%9."/>
+      <w:lvlJc w:val="right"/>
+      <w:pPr>
+        <w:ind w:left="6480" w:hanging="180"/>
+      </w:pPr>
+    </w:lvl>
+  </w:abstractNum>
+  <w:num w:numId="1" w16cid:durableId="859200856">
+    <w:abstractNumId w:val="0"/>
+  </w:num>
+</w:numbering>
 </file>
 
 <file path=word/styles.xml><?xml version="1.0" encoding="utf-8"?>
@@ -701,6 +1325,27 @@
     <w:name w:val="Normal"/>
     <w:qFormat/>
   </w:style>
+  <w:style w:type="paragraph" w:styleId="Kop1">
+    <w:name w:val="heading 1"/>
+    <w:basedOn w:val="Standaard"/>
+    <w:next w:val="Standaard"/>
+    <w:link w:val="Kop1Char"/>
+    <w:uiPriority w:val="9"/>
+    <w:qFormat/>
+    <w:rsid w:val="006A1673"/>
+    <w:pPr>
+      <w:keepNext/>
+      <w:keepLines/>
+      <w:spacing w:before="240" w:after="0"/>
+      <w:outlineLvl w:val="0"/>
+    </w:pPr>
+    <w:rPr>
+      <w:rFonts w:asciiTheme="majorHAnsi" w:eastAsiaTheme="majorEastAsia" w:hAnsiTheme="majorHAnsi" w:cstheme="majorBidi"/>
+      <w:color w:val="2F5496" w:themeColor="accent1" w:themeShade="BF"/>
+      <w:sz w:val="32"/>
+      <w:szCs w:val="32"/>
+    </w:rPr>
+  </w:style>
   <w:style w:type="character" w:default="1" w:styleId="Standaardalinea-lettertype">
     <w:name w:val="Default Paragraph Font"/>
     <w:uiPriority w:val="1"/>
@@ -761,6 +1406,61 @@
       <w:sz w:val="56"/>
       <w:szCs w:val="56"/>
     </w:rPr>
+  </w:style>
+  <w:style w:type="character" w:customStyle="1" w:styleId="Kop1Char">
+    <w:name w:val="Kop 1 Char"/>
+    <w:basedOn w:val="Standaardalinea-lettertype"/>
+    <w:link w:val="Kop1"/>
+    <w:uiPriority w:val="9"/>
+    <w:rsid w:val="006A1673"/>
+    <w:rPr>
+      <w:rFonts w:asciiTheme="majorHAnsi" w:eastAsiaTheme="majorEastAsia" w:hAnsiTheme="majorHAnsi" w:cstheme="majorBidi"/>
+      <w:color w:val="2F5496" w:themeColor="accent1" w:themeShade="BF"/>
+      <w:sz w:val="32"/>
+      <w:szCs w:val="32"/>
+    </w:rPr>
+  </w:style>
+  <w:style w:type="paragraph" w:styleId="Ondertitel">
+    <w:name w:val="Subtitle"/>
+    <w:basedOn w:val="Standaard"/>
+    <w:next w:val="Standaard"/>
+    <w:link w:val="OndertitelChar"/>
+    <w:uiPriority w:val="11"/>
+    <w:qFormat/>
+    <w:rsid w:val="006A1673"/>
+    <w:pPr>
+      <w:numPr>
+        <w:ilvl w:val="1"/>
+      </w:numPr>
+    </w:pPr>
+    <w:rPr>
+      <w:rFonts w:eastAsiaTheme="minorEastAsia"/>
+      <w:color w:val="5A5A5A" w:themeColor="text1" w:themeTint="A5"/>
+      <w:spacing w:val="15"/>
+    </w:rPr>
+  </w:style>
+  <w:style w:type="character" w:customStyle="1" w:styleId="OndertitelChar">
+    <w:name w:val="Ondertitel Char"/>
+    <w:basedOn w:val="Standaardalinea-lettertype"/>
+    <w:link w:val="Ondertitel"/>
+    <w:uiPriority w:val="11"/>
+    <w:rsid w:val="006A1673"/>
+    <w:rPr>
+      <w:rFonts w:eastAsiaTheme="minorEastAsia"/>
+      <w:color w:val="5A5A5A" w:themeColor="text1" w:themeTint="A5"/>
+      <w:spacing w:val="15"/>
+    </w:rPr>
+  </w:style>
+  <w:style w:type="paragraph" w:styleId="Lijstalinea">
+    <w:name w:val="List Paragraph"/>
+    <w:basedOn w:val="Standaard"/>
+    <w:uiPriority w:val="34"/>
+    <w:qFormat/>
+    <w:rsid w:val="00127F6D"/>
+    <w:pPr>
+      <w:ind w:left="720"/>
+      <w:contextualSpacing/>
+    </w:pPr>
   </w:style>
 </w:styles>
 </file>

</xml_diff>